<commit_message>
atualização do TG e Ficha de Acompanhamento
</commit_message>
<xml_diff>
--- a/Ficha de acompanhamento do TG 22_10_2017.docx
+++ b/Ficha de acompanhamento do TG 22_10_2017.docx
@@ -17,10 +17,10 @@
         <w:tblLook w:val="04A0" w:firstRow="1" w:lastRow="0" w:firstColumn="1" w:lastColumn="0" w:noHBand="0" w:noVBand="1"/>
       </w:tblPr>
       <w:tblGrid>
-        <w:gridCol w:w="1318"/>
-        <w:gridCol w:w="6451"/>
-        <w:gridCol w:w="1644"/>
-        <w:gridCol w:w="6125"/>
+        <w:gridCol w:w="1317"/>
+        <w:gridCol w:w="6369"/>
+        <w:gridCol w:w="1638"/>
+        <w:gridCol w:w="6074"/>
       </w:tblGrid>
       <w:tr>
         <w:trPr>
@@ -184,8 +184,6 @@
               </w:rPr>
               <w:t>Co Orientador</w:t>
             </w:r>
-            <w:bookmarkStart w:id="0" w:name="_GoBack"/>
-            <w:bookmarkEnd w:id="0"/>
             <w:r>
               <w:rPr>
                 <w:rFonts w:ascii="Calibri" w:eastAsia="Times New Roman" w:hAnsi="Calibri" w:cs="Calibri"/>
@@ -254,7 +252,7 @@
         <w:tblLook w:val="04A0" w:firstRow="1" w:lastRow="0" w:firstColumn="1" w:lastColumn="0" w:noHBand="0" w:noVBand="1"/>
       </w:tblPr>
       <w:tblGrid>
-        <w:gridCol w:w="15538"/>
+        <w:gridCol w:w="15398"/>
       </w:tblGrid>
       <w:tr>
         <w:tc>
@@ -339,11 +337,11 @@
         <w:tblLook w:val="04A0" w:firstRow="1" w:lastRow="0" w:firstColumn="1" w:lastColumn="0" w:noHBand="0" w:noVBand="1"/>
       </w:tblPr>
       <w:tblGrid>
-        <w:gridCol w:w="4532"/>
+        <w:gridCol w:w="4407"/>
         <w:gridCol w:w="1662"/>
-        <w:gridCol w:w="4401"/>
-        <w:gridCol w:w="1750"/>
-        <w:gridCol w:w="2299"/>
+        <w:gridCol w:w="4352"/>
+        <w:gridCol w:w="1727"/>
+        <w:gridCol w:w="2270"/>
         <w:gridCol w:w="970"/>
       </w:tblGrid>
       <w:tr>
@@ -813,12 +811,12 @@
         <w:tblLook w:val="04A0" w:firstRow="1" w:lastRow="0" w:firstColumn="1" w:lastColumn="0" w:noHBand="0" w:noVBand="1"/>
       </w:tblPr>
       <w:tblGrid>
-        <w:gridCol w:w="1793"/>
-        <w:gridCol w:w="3386"/>
-        <w:gridCol w:w="2174"/>
-        <w:gridCol w:w="3005"/>
-        <w:gridCol w:w="1617"/>
-        <w:gridCol w:w="3563"/>
+        <w:gridCol w:w="1788"/>
+        <w:gridCol w:w="3356"/>
+        <w:gridCol w:w="2143"/>
+        <w:gridCol w:w="2974"/>
+        <w:gridCol w:w="1612"/>
+        <w:gridCol w:w="3525"/>
       </w:tblGrid>
       <w:tr>
         <w:tc>
@@ -1400,6 +1398,13 @@
               </w:rPr>
               <w:t>Mirian</w:t>
             </w:r>
+            <w:r>
+              <w:rPr>
+                <w:rFonts w:ascii="Calibri" w:hAnsi="Calibri" w:cs="Calibri"/>
+                <w:color w:val="000000"/>
+              </w:rPr>
+              <w:t>/Vera</w:t>
+            </w:r>
           </w:p>
         </w:tc>
         <w:tc>
@@ -1706,6 +1711,13 @@
               </w:rPr>
               <w:t>Mirian</w:t>
             </w:r>
+            <w:r>
+              <w:rPr>
+                <w:rFonts w:ascii="Calibri" w:hAnsi="Calibri" w:cs="Calibri"/>
+                <w:color w:val="000000"/>
+              </w:rPr>
+              <w:t>/Vera</w:t>
+            </w:r>
           </w:p>
         </w:tc>
         <w:tc>
@@ -1821,6 +1833,13 @@
               </w:rPr>
               <w:t>Mirian</w:t>
             </w:r>
+            <w:r>
+              <w:rPr>
+                <w:rFonts w:ascii="Calibri" w:hAnsi="Calibri" w:cs="Calibri"/>
+                <w:color w:val="000000"/>
+              </w:rPr>
+              <w:t>/Vera</w:t>
+            </w:r>
           </w:p>
         </w:tc>
         <w:tc>
@@ -1936,6 +1955,13 @@
               </w:rPr>
               <w:t>Mirian</w:t>
             </w:r>
+            <w:r>
+              <w:rPr>
+                <w:rFonts w:ascii="Calibri" w:hAnsi="Calibri" w:cs="Calibri"/>
+                <w:color w:val="000000"/>
+              </w:rPr>
+              <w:t>/Vera</w:t>
+            </w:r>
           </w:p>
         </w:tc>
         <w:tc>
@@ -2059,6 +2085,13 @@
               </w:rPr>
               <w:t>Mirian</w:t>
             </w:r>
+            <w:r>
+              <w:rPr>
+                <w:rFonts w:ascii="Calibri" w:hAnsi="Calibri" w:cs="Calibri"/>
+                <w:color w:val="000000"/>
+              </w:rPr>
+              <w:t>/Vera</w:t>
+            </w:r>
           </w:p>
         </w:tc>
         <w:tc>
@@ -2174,6 +2207,13 @@
               </w:rPr>
               <w:t>Mirian</w:t>
             </w:r>
+            <w:r>
+              <w:rPr>
+                <w:rFonts w:ascii="Calibri" w:hAnsi="Calibri" w:cs="Calibri"/>
+                <w:color w:val="000000"/>
+              </w:rPr>
+              <w:t>/Vera</w:t>
+            </w:r>
           </w:p>
         </w:tc>
         <w:tc>
@@ -2289,6 +2329,13 @@
               </w:rPr>
               <w:t>Mirian</w:t>
             </w:r>
+            <w:r>
+              <w:rPr>
+                <w:rFonts w:ascii="Calibri" w:hAnsi="Calibri" w:cs="Calibri"/>
+                <w:color w:val="000000"/>
+              </w:rPr>
+              <w:t>/Vera</w:t>
+            </w:r>
           </w:p>
         </w:tc>
         <w:tc>
@@ -2416,7 +2463,7 @@
                 <w:rFonts w:ascii="Calibri" w:hAnsi="Calibri" w:cs="Calibri"/>
                 <w:color w:val="000000"/>
               </w:rPr>
-              <w:t xml:space="preserve">Mirian </w:t>
+              <w:t>Mirian/Vera</w:t>
             </w:r>
           </w:p>
         </w:tc>
@@ -2534,6 +2581,13 @@
               </w:rPr>
               <w:t>Mirian/Marcos</w:t>
             </w:r>
+            <w:r>
+              <w:rPr>
+                <w:rFonts w:ascii="Calibri" w:hAnsi="Calibri" w:cs="Calibri"/>
+                <w:color w:val="000000"/>
+              </w:rPr>
+              <w:t>/Vera</w:t>
+            </w:r>
           </w:p>
         </w:tc>
         <w:tc>
@@ -2649,6 +2703,13 @@
               </w:rPr>
               <w:t>Mirian/Marcos</w:t>
             </w:r>
+            <w:r>
+              <w:rPr>
+                <w:rFonts w:ascii="Calibri" w:hAnsi="Calibri" w:cs="Calibri"/>
+                <w:color w:val="000000"/>
+              </w:rPr>
+              <w:t>/Vera</w:t>
+            </w:r>
           </w:p>
         </w:tc>
         <w:tc>
@@ -2693,6 +2754,7 @@
               <w:rPr>
                 <w:rFonts w:ascii="Calibri" w:hAnsi="Calibri" w:cs="Calibri"/>
               </w:rPr>
+              <w:lastRenderedPageBreak/>
               <w:t>18/10/17</w:t>
             </w:r>
           </w:p>
@@ -2711,14 +2773,7 @@
               <w:rPr>
                 <w:rFonts w:ascii="Calibri" w:hAnsi="Calibri" w:cs="Calibri"/>
               </w:rPr>
-              <w:t xml:space="preserve">Definição do que deverá ser abordado na </w:t>
-            </w:r>
-            <w:r>
-              <w:rPr>
-                <w:rFonts w:ascii="Calibri" w:hAnsi="Calibri" w:cs="Calibri"/>
-              </w:rPr>
-              <w:lastRenderedPageBreak/>
-              <w:t xml:space="preserve">ferramenta </w:t>
+              <w:t xml:space="preserve">Definição do que deverá ser abordado na ferramenta </w:t>
             </w:r>
           </w:p>
           <w:p>
@@ -2778,16 +2833,7 @@
                 <w:rFonts w:ascii="Calibri" w:hAnsi="Calibri" w:cs="Calibri"/>
                 <w:color w:val="000000"/>
               </w:rPr>
-              <w:lastRenderedPageBreak/>
-              <w:t xml:space="preserve">Alunos devem apresentar de forma escrita a ideia da </w:t>
-            </w:r>
-            <w:r>
-              <w:rPr>
-                <w:rFonts w:ascii="Calibri" w:hAnsi="Calibri" w:cs="Calibri"/>
-                <w:color w:val="000000"/>
-              </w:rPr>
-              <w:lastRenderedPageBreak/>
-              <w:t xml:space="preserve">ferramenta, e a mesma ser colocada no capítulo 3 do TG, descrevendo a </w:t>
+              <w:t xml:space="preserve">Alunos devem apresentar de forma escrita a ideia da ferramenta, e a mesma ser colocada no capítulo 3 do TG, descrevendo a </w:t>
             </w:r>
             <w:r>
               <w:rPr>
@@ -2867,9 +2913,15 @@
                 <w:rFonts w:ascii="Calibri" w:hAnsi="Calibri" w:cs="Calibri"/>
                 <w:color w:val="000000"/>
               </w:rPr>
-              <w:lastRenderedPageBreak/>
               <w:t>Mirian/Marcos</w:t>
             </w:r>
+            <w:r>
+              <w:rPr>
+                <w:rFonts w:ascii="Calibri" w:hAnsi="Calibri" w:cs="Calibri"/>
+                <w:color w:val="000000"/>
+              </w:rPr>
+              <w:t>/Vera/Sílvia</w:t>
+            </w:r>
           </w:p>
           <w:p>
             <w:pPr>
@@ -2917,7 +2969,28 @@
                 <w:rFonts w:ascii="Calibri" w:hAnsi="Calibri" w:cs="Calibri"/>
                 <w:color w:val="000000"/>
               </w:rPr>
-              <w:t>23/10/2017</w:t>
+              <w:t>01</w:t>
+            </w:r>
+            <w:r>
+              <w:rPr>
+                <w:rFonts w:ascii="Calibri" w:hAnsi="Calibri" w:cs="Calibri"/>
+                <w:color w:val="000000"/>
+              </w:rPr>
+              <w:t>/1</w:t>
+            </w:r>
+            <w:r>
+              <w:rPr>
+                <w:rFonts w:ascii="Calibri" w:hAnsi="Calibri" w:cs="Calibri"/>
+                <w:color w:val="000000"/>
+              </w:rPr>
+              <w:t>1</w:t>
+            </w:r>
+            <w:r>
+              <w:rPr>
+                <w:rFonts w:ascii="Calibri" w:hAnsi="Calibri" w:cs="Calibri"/>
+                <w:color w:val="000000"/>
+              </w:rPr>
+              <w:t>/2017</w:t>
             </w:r>
           </w:p>
         </w:tc>
@@ -2934,6 +3007,13 @@
                 <w:color w:val="000000"/>
               </w:rPr>
             </w:pPr>
+            <w:r>
+              <w:rPr>
+                <w:rFonts w:ascii="Calibri" w:hAnsi="Calibri" w:cs="Calibri"/>
+                <w:color w:val="000000"/>
+              </w:rPr>
+              <w:t>01/11/2017</w:t>
+            </w:r>
           </w:p>
         </w:tc>
         <w:tc>
@@ -2947,6 +3027,43 @@
                 <w:color w:val="000000"/>
               </w:rPr>
             </w:pPr>
+            <w:r>
+              <w:rPr>
+                <w:rFonts w:ascii="Calibri" w:hAnsi="Calibri" w:cs="Calibri"/>
+                <w:color w:val="000000"/>
+              </w:rPr>
+              <w:t xml:space="preserve">- Revisão da parte escrita </w:t>
+            </w:r>
+          </w:p>
+          <w:p>
+            <w:pPr>
+              <w:rPr>
+                <w:rFonts w:ascii="Calibri" w:hAnsi="Calibri" w:cs="Calibri"/>
+                <w:color w:val="000000"/>
+              </w:rPr>
+            </w:pPr>
+            <w:r>
+              <w:rPr>
+                <w:rFonts w:ascii="Calibri" w:hAnsi="Calibri" w:cs="Calibri"/>
+                <w:color w:val="000000"/>
+              </w:rPr>
+              <w:t>- Métodos</w:t>
+            </w:r>
+          </w:p>
+          <w:p>
+            <w:pPr>
+              <w:rPr>
+                <w:rFonts w:ascii="Calibri" w:hAnsi="Calibri" w:cs="Calibri"/>
+                <w:color w:val="000000"/>
+              </w:rPr>
+            </w:pPr>
+            <w:r>
+              <w:rPr>
+                <w:rFonts w:ascii="Calibri" w:hAnsi="Calibri" w:cs="Calibri"/>
+                <w:color w:val="000000"/>
+              </w:rPr>
+              <w:t>- Protótipo da ferramenta a ser desenvolvida</w:t>
+            </w:r>
           </w:p>
         </w:tc>
         <w:tc>
@@ -2960,6 +3077,43 @@
                 <w:color w:val="000000"/>
               </w:rPr>
             </w:pPr>
+            <w:r>
+              <w:rPr>
+                <w:rFonts w:ascii="Calibri" w:hAnsi="Calibri" w:cs="Calibri"/>
+                <w:color w:val="000000"/>
+              </w:rPr>
+              <w:t xml:space="preserve">Orientação dobre a parte escrita, correção da ortografia. </w:t>
+            </w:r>
+          </w:p>
+          <w:p>
+            <w:pPr>
+              <w:rPr>
+                <w:rFonts w:ascii="Calibri" w:hAnsi="Calibri" w:cs="Calibri"/>
+                <w:color w:val="000000"/>
+              </w:rPr>
+            </w:pPr>
+            <w:r>
+              <w:rPr>
+                <w:rFonts w:ascii="Calibri" w:hAnsi="Calibri" w:cs="Calibri"/>
+                <w:color w:val="000000"/>
+              </w:rPr>
+              <w:t>O que deverá conter no capítulo Métodos, sobre a ferramenta Easy Scrum .</w:t>
+            </w:r>
+          </w:p>
+          <w:p>
+            <w:pPr>
+              <w:rPr>
+                <w:rFonts w:ascii="Calibri" w:hAnsi="Calibri" w:cs="Calibri"/>
+                <w:color w:val="000000"/>
+              </w:rPr>
+            </w:pPr>
+            <w:r>
+              <w:rPr>
+                <w:rFonts w:ascii="Calibri" w:hAnsi="Calibri" w:cs="Calibri"/>
+                <w:color w:val="000000"/>
+              </w:rPr>
+              <w:t>Apresentação das telas do protótipo</w:t>
+            </w:r>
           </w:p>
         </w:tc>
         <w:tc>
@@ -2973,6 +3127,13 @@
                 <w:color w:val="000000"/>
               </w:rPr>
             </w:pPr>
+            <w:r>
+              <w:rPr>
+                <w:rFonts w:ascii="Calibri" w:hAnsi="Calibri" w:cs="Calibri"/>
+                <w:color w:val="000000"/>
+              </w:rPr>
+              <w:t>Mirian/ Marcos / Vera</w:t>
+            </w:r>
           </w:p>
         </w:tc>
         <w:tc>
@@ -2999,6 +3160,15 @@
                 <w:color w:val="000000"/>
               </w:rPr>
             </w:pPr>
+            <w:r>
+              <w:rPr>
+                <w:rFonts w:ascii="Calibri" w:hAnsi="Calibri" w:cs="Calibri"/>
+                <w:color w:val="000000"/>
+              </w:rPr>
+              <w:t>06/11/2017</w:t>
+            </w:r>
+            <w:bookmarkStart w:id="0" w:name="_GoBack"/>
+            <w:bookmarkEnd w:id="0"/>
           </w:p>
         </w:tc>
       </w:tr>
@@ -3881,9 +4051,9 @@
       <w:tblLook w:val="04A0" w:firstRow="1" w:lastRow="0" w:firstColumn="1" w:lastColumn="0" w:noHBand="0" w:noVBand="1"/>
     </w:tblPr>
     <w:tblGrid>
-      <w:gridCol w:w="1426"/>
-      <w:gridCol w:w="13141"/>
-      <w:gridCol w:w="971"/>
+      <w:gridCol w:w="1424"/>
+      <w:gridCol w:w="13008"/>
+      <w:gridCol w:w="966"/>
     </w:tblGrid>
     <w:tr>
       <w:tc>
@@ -3996,7 +4166,7 @@
             <w:rPr>
               <w:noProof/>
             </w:rPr>
-            <w:t>1</w:t>
+            <w:t>2</w:t>
           </w:r>
           <w:r>
             <w:rPr>
@@ -4839,7 +5009,7 @@
 </file>
 
 <file path=customXml/itemProps1.xml><?xml version="1.0" encoding="utf-8"?>
-<ds:datastoreItem xmlns:ds="http://schemas.openxmlformats.org/officeDocument/2006/customXml" ds:itemID="{C46317BF-FEE9-479B-B7A5-5A8668BB0513}">
+<ds:datastoreItem xmlns:ds="http://schemas.openxmlformats.org/officeDocument/2006/customXml" ds:itemID="{1147B989-A13B-467F-A6A0-120AB2B1C5B5}">
   <ds:schemaRefs>
     <ds:schemaRef ds:uri="http://schemas.openxmlformats.org/officeDocument/2006/bibliography"/>
   </ds:schemaRefs>

</xml_diff>